<commit_message>
updated supplemental figure legend
</commit_message>
<xml_diff>
--- a/Manuscripts/GDF15 during Pregnancy/Supplementary Figure Legends.docx
+++ b/Manuscripts/GDF15 during Pregnancy/Supplementary Figure Legends.docx
@@ -22,7 +22,11 @@
         <w:t>Supplementary Figure Legends</w:t>
       </w:r>
     </w:p>
-    <w:p/>
+    <w:p>
+      <w:r>
+        <w:t>0</w:t>
+      </w:r>
+    </w:p>
     <w:p>
       <w:pPr>
         <w:pStyle w:val="Heading2"/>
@@ -71,21 +75,7 @@
         <w:rPr>
           <w:rFonts w:ascii="Times New Roman" w:hAnsi="Times New Roman" w:cs="Times New Roman"/>
         </w:rPr>
-        <w:t>15 levels in mouse serum (</w:t>
-      </w:r>
-      <w:proofErr w:type="spellStart"/>
-      <w:r>
-        <w:rPr>
-          <w:rFonts w:ascii="Times New Roman" w:hAnsi="Times New Roman" w:cs="Times New Roman"/>
-        </w:rPr>
-        <w:t>pg</w:t>
-      </w:r>
-      <w:proofErr w:type="spellEnd"/>
-      <w:r>
-        <w:rPr>
-          <w:rFonts w:ascii="Times New Roman" w:hAnsi="Times New Roman" w:cs="Times New Roman"/>
-        </w:rPr>
-        <w:t xml:space="preserve">/mL) collected E16.5 at ZT1 and ZT13 in </w:t>
+        <w:t xml:space="preserve">15 levels in mouse serum (pg/mL) collected E16.5 at ZT1 and ZT13 in </w:t>
       </w:r>
       <w:r>
         <w:rPr>
@@ -213,7 +203,31 @@
         <w:rPr>
           <w:rFonts w:ascii="Times New Roman" w:hAnsi="Times New Roman" w:cs="Times New Roman"/>
         </w:rPr>
-        <w:t xml:space="preserve"> Body weights of pregnant dams given plain drinking water</w:t>
+        <w:t xml:space="preserve"> </w:t>
+      </w:r>
+      <w:r>
+        <w:rPr>
+          <w:rFonts w:ascii="Times New Roman" w:hAnsi="Times New Roman" w:cs="Times New Roman"/>
+        </w:rPr>
+        <w:t xml:space="preserve">Raw values for insulin tolerance test comparing non-pregnant to pregnant dams. </w:t>
+      </w:r>
+      <w:r>
+        <w:rPr>
+          <w:rFonts w:ascii="Times New Roman" w:hAnsi="Times New Roman" w:cs="Times New Roman"/>
+        </w:rPr>
+        <w:t>C)</w:t>
+      </w:r>
+      <w:r>
+        <w:rPr>
+          <w:rFonts w:ascii="Times New Roman" w:hAnsi="Times New Roman" w:cs="Times New Roman"/>
+        </w:rPr>
+        <w:t xml:space="preserve"> </w:t>
+      </w:r>
+      <w:r>
+        <w:rPr>
+          <w:rFonts w:ascii="Times New Roman" w:hAnsi="Times New Roman" w:cs="Times New Roman"/>
+        </w:rPr>
+        <w:t>Body weights of pregnant dams given plain drinking water</w:t>
       </w:r>
       <w:r>
         <w:rPr>
@@ -243,7 +257,25 @@
         <w:rPr>
           <w:rFonts w:ascii="Times New Roman" w:hAnsi="Times New Roman" w:cs="Times New Roman"/>
         </w:rPr>
-        <w:t xml:space="preserve"> * indicates p&lt;0.05</w:t>
+        <w:t xml:space="preserve"> </w:t>
+      </w:r>
+      <w:r>
+        <w:rPr>
+          <w:rFonts w:ascii="Times New Roman" w:hAnsi="Times New Roman" w:cs="Times New Roman"/>
+        </w:rPr>
+        <w:t>D)</w:t>
+      </w:r>
+      <w:r>
+        <w:rPr>
+          <w:rFonts w:ascii="Times New Roman" w:hAnsi="Times New Roman" w:cs="Times New Roman"/>
+        </w:rPr>
+        <w:t xml:space="preserve"> Raw values of insulin tolerance test comparing dams given plain drinking water and dams given dexamethasone in drinking water during pregnancy. </w:t>
+      </w:r>
+      <w:r>
+        <w:rPr>
+          <w:rFonts w:ascii="Times New Roman" w:hAnsi="Times New Roman" w:cs="Times New Roman"/>
+        </w:rPr>
+        <w:t>* indicates p&lt;0.05</w:t>
       </w:r>
     </w:p>
     <w:p/>

</xml_diff>